<commit_message>
Updated Journal URL in file
</commit_message>
<xml_diff>
--- a/Learning Journal/Learning Journal_Week1.docx
+++ b/Learning Journal/Learning Journal_Week1.docx
@@ -31,7 +31,15 @@
         <w:t xml:space="preserve">Student Name: </w:t>
       </w:r>
       <w:r>
-        <w:t>Rohan Saranjitsingh Dhiman</w:t>
+        <w:t xml:space="preserve">Rohan </w:t>
+      </w:r>
+      <w:proofErr w:type="spellStart"/>
+      <w:r>
+        <w:t>Saranjitsingh</w:t>
+      </w:r>
+      <w:proofErr w:type="spellEnd"/>
+      <w:r>
+        <w:t xml:space="preserve"> Dhiman</w:t>
       </w:r>
     </w:p>
     <w:p>
@@ -74,8 +82,16 @@
         <w:t>Journal URL:</w:t>
       </w:r>
       <w:r>
-        <w:t xml:space="preserve"> [Insert Publicly-accessible Cloud Service URL]</w:t>
-      </w:r>
+        <w:t xml:space="preserve"> </w:t>
+      </w:r>
+      <w:hyperlink r:id="rId4" w:history="1">
+        <w:r>
+          <w:rPr>
+            <w:rStyle w:val="Hyperlink"/>
+          </w:rPr>
+          <w:t>https://github.com/rohandhiman03/SOEN-6841-SPM/tree/main/Learning%20Journal</w:t>
+        </w:r>
+      </w:hyperlink>
     </w:p>
     <w:p>
       <w:pPr>
@@ -199,10 +215,7 @@
         <w:t>Applying these concepts in real-world projects would involve detailed planning and clear definition of project scope and objectives. Challenges might include accurately estimating project size and costs, ensuring project objectives align with organizational goals, and effectively managing resources.</w:t>
       </w:r>
       <w:r>
-        <w:t xml:space="preserve"> </w:t>
-      </w:r>
-      <w:r>
-        <w:t>Incorporating the cost and effort estimation models into real-world projects will enhance precision in planning and resource allocation. Understanding and managing risks effectively can significantly increase the chances of project success. However, adapting these models to specific project contexts and maintaining flexibility in estimates are key challenges.</w:t>
+        <w:t xml:space="preserve"> Incorporating the cost and effort estimation models into real-world projects will enhance precision in planning and resource allocation. Understanding and managing risks effectively can significantly increase the chances of project success. However, adapting these models to specific project contexts and maintaining flexibility in estimates are key challenges.</w:t>
       </w:r>
     </w:p>
     <w:p>
@@ -260,13 +273,7 @@
         <w:spacing w:after="0" w:line="240" w:lineRule="auto"/>
       </w:pPr>
       <w:r>
-        <w:t>The main challenge was understanding the complexities of project cost estimation. I found the concept of project division particularly challenging and plan to seek further clarification</w:t>
-      </w:r>
-      <w:r>
-        <w:t>. Also g</w:t>
-      </w:r>
-      <w:r>
-        <w:t>rasping the complexity of different estimation models was challenging.</w:t>
+        <w:t>The main challenge was understanding the complexities of project cost estimation. I found the concept of project division particularly challenging and plan to seek further clarification. Also grasping the complexity of different estimation models was challenging.</w:t>
       </w:r>
     </w:p>
     <w:p>
@@ -298,15 +305,7 @@
         <w:t xml:space="preserve">Went through a video titled </w:t>
       </w:r>
       <w:r>
-        <w:t xml:space="preserve">Project Management Simplified: Learn </w:t>
-      </w:r>
-      <w:proofErr w:type="gramStart"/>
-      <w:r>
-        <w:t>The</w:t>
-      </w:r>
-      <w:proofErr w:type="gramEnd"/>
-      <w:r>
-        <w:t xml:space="preserve"> Fundamentals of PMI's Framework</w:t>
+        <w:t>Project Management Simplified: Learn The Fundamentals of PMI's Framework</w:t>
       </w:r>
       <w:r>
         <w:t xml:space="preserve"> to understand all the fundamentals. </w:t>
@@ -346,25 +345,7 @@
         <w:spacing w:after="0" w:line="240" w:lineRule="auto"/>
       </w:pPr>
       <w:r>
-        <w:t>I aim to delve deeper into budgeting and cost estimation techniques. I also plan to collaborate more with peers on project management simulations to apply theoretical knowledge in</w:t>
-      </w:r>
-      <w:r>
-        <w:t xml:space="preserve"> the project</w:t>
-      </w:r>
-      <w:r>
-        <w:t>.</w:t>
-      </w:r>
-      <w:r>
-        <w:t xml:space="preserve"> </w:t>
-      </w:r>
-      <w:r>
-        <w:t xml:space="preserve">I </w:t>
-      </w:r>
-      <w:r>
-        <w:t xml:space="preserve">also </w:t>
-      </w:r>
-      <w:r>
-        <w:t>plan to explore case studies related to risk management in software projects to better understand its application in real-world scenarios.</w:t>
+        <w:t>I aim to delve deeper into budgeting and cost estimation techniques. I also plan to collaborate more with peers on project management simulations to apply theoretical knowledge in the project. I also plan to explore case studies related to risk management in software projects to better understand its application in real-world scenarios.</w:t>
       </w:r>
     </w:p>
     <w:sectPr>
@@ -1294,6 +1275,29 @@
       <w:spacing w:val="5"/>
     </w:rPr>
   </w:style>
+  <w:style w:type="character" w:styleId="Hyperlink">
+    <w:name w:val="Hyperlink"/>
+    <w:basedOn w:val="DefaultParagraphFont"/>
+    <w:uiPriority w:val="99"/>
+    <w:unhideWhenUsed/>
+    <w:rsid w:val="00E02ED2"/>
+    <w:rPr>
+      <w:color w:val="467886" w:themeColor="hyperlink"/>
+      <w:u w:val="single"/>
+    </w:rPr>
+  </w:style>
+  <w:style w:type="character" w:styleId="UnresolvedMention">
+    <w:name w:val="Unresolved Mention"/>
+    <w:basedOn w:val="DefaultParagraphFont"/>
+    <w:uiPriority w:val="99"/>
+    <w:semiHidden/>
+    <w:unhideWhenUsed/>
+    <w:rsid w:val="00E02ED2"/>
+    <w:rPr>
+      <w:color w:val="605E5C"/>
+      <w:shd w:val="clear" w:color="auto" w:fill="E1DFDD"/>
+    </w:rPr>
+  </w:style>
 </w:styles>
 </file>
 

</xml_diff>